<commit_message>
Added Title pade of FUll Project Description
</commit_message>
<xml_diff>
--- a/doc/Full_desctiption.docx
+++ b/doc/Full_desctiption.docx
@@ -3,13 +3,612 @@
 <w:document xmlns:wpc="http://schemas.microsoft.com/office/word/2010/wordprocessingCanvas" xmlns:mc="http://schemas.openxmlformats.org/markup-compatibility/2006" xmlns:o="urn:schemas-microsoft-com:office:office" xmlns:r="http://schemas.openxmlformats.org/officeDocument/2006/relationships" xmlns:m="http://schemas.openxmlformats.org/officeDocument/2006/math" xmlns:v="urn:schemas-microsoft-com:vml" xmlns:wp14="http://schemas.microsoft.com/office/word/2010/wordprocessingDrawing" xmlns:wp="http://schemas.openxmlformats.org/drawingml/2006/wordprocessingDrawing" xmlns:w="http://schemas.openxmlformats.org/wordprocessingml/2006/main" xmlns:w14="http://schemas.microsoft.com/office/word/2010/wordml" xmlns:w10="urn:schemas-microsoft-com:office:word" xmlns:w15="http://schemas.microsoft.com/office/word/2012/wordml" xmlns:wpg="http://schemas.microsoft.com/office/word/2010/wordprocessingGroup" xmlns:wpi="http://schemas.microsoft.com/office/word/2010/wordprocessingInk" xmlns:wne="http://schemas.microsoft.com/office/word/2006/wordml" xmlns:wps="http://schemas.microsoft.com/office/word/2010/wordprocessingShape" xmlns:wpsCustomData="http://www.wps.cn/officeDocument/2013/wpsCustomData" mc:Ignorable="w14 w15 wp14">
   <w:body>
     <w:p>
+      <w:pPr>
+        <w:keepNext w:val="0"/>
+        <w:keepLines w:val="0"/>
+        <w:pageBreakBefore w:val="0"/>
+        <w:widowControl/>
+        <w:tabs>
+          <w:tab w:val="left" w:pos="1200"/>
+        </w:tabs>
+        <w:kinsoku/>
+        <w:wordWrap/>
+        <w:overflowPunct/>
+        <w:topLinePunct w:val="0"/>
+        <w:autoSpaceDE/>
+        <w:autoSpaceDN/>
+        <w:bidi w:val="0"/>
+        <w:adjustRightInd/>
+        <w:snapToGrid/>
+        <w:spacing w:line="240" w:lineRule="auto"/>
+        <w:ind w:left="0" w:firstLine="709"/>
+        <w:jc w:val="both"/>
+        <w:textAlignment w:val="auto"/>
+        <w:rPr>
+          <w:rFonts w:hint="default" w:ascii="Times New Roman" w:hAnsi="Times New Roman" w:cs="Times New Roman"/>
+          <w:b/>
+          <w:bCs/>
+          <w:sz w:val="28"/>
+          <w:szCs w:val="28"/>
+        </w:rPr>
+      </w:pPr>
+      <w:r>
+        <w:rPr>
+          <w:rFonts w:hint="default" w:ascii="Times New Roman" w:hAnsi="Times New Roman" w:cs="Times New Roman"/>
+          <w:b/>
+          <w:bCs/>
+          <w:sz w:val="28"/>
+          <w:szCs w:val="28"/>
+        </w:rPr>
+        <w:t>Государственное бюджетное общеобразовательное учреждение города Москвы "Школа № 1564 имени Героя Советского Союза А.П. Белобородова"</w:t>
+      </w:r>
+    </w:p>
+    <w:p>
+      <w:pPr>
+        <w:keepNext w:val="0"/>
+        <w:keepLines w:val="0"/>
+        <w:pageBreakBefore w:val="0"/>
+        <w:widowControl/>
+        <w:tabs>
+          <w:tab w:val="left" w:pos="1200"/>
+        </w:tabs>
+        <w:kinsoku/>
+        <w:wordWrap/>
+        <w:overflowPunct/>
+        <w:topLinePunct w:val="0"/>
+        <w:autoSpaceDE/>
+        <w:autoSpaceDN/>
+        <w:bidi w:val="0"/>
+        <w:adjustRightInd/>
+        <w:snapToGrid/>
+        <w:spacing w:line="240" w:lineRule="auto"/>
+        <w:jc w:val="center"/>
+        <w:textAlignment w:val="auto"/>
+        <w:rPr>
+          <w:rFonts w:hint="default" w:ascii="Times New Roman" w:hAnsi="Times New Roman" w:cs="Times New Roman"/>
+          <w:b/>
+          <w:bCs/>
+          <w:sz w:val="32"/>
+          <w:szCs w:val="32"/>
+          <w:lang w:val="en"/>
+        </w:rPr>
+      </w:pPr>
+      <w:r>
+        <w:rPr>
+          <w:rFonts w:hint="default" w:ascii="Times New Roman" w:hAnsi="Times New Roman" w:cs="Times New Roman"/>
+          <w:b/>
+          <w:bCs/>
+          <w:sz w:val="32"/>
+          <w:szCs w:val="32"/>
+          <w:lang w:val="ru-RU"/>
+        </w:rPr>
+        <w:br w:type="textWrapping"/>
+      </w:r>
+      <w:r>
+        <w:rPr>
+          <w:rFonts w:hint="default" w:ascii="Times New Roman" w:hAnsi="Times New Roman" w:cs="Times New Roman"/>
+          <w:b/>
+          <w:bCs/>
+          <w:sz w:val="32"/>
+          <w:szCs w:val="32"/>
+          <w:lang w:val="ru-RU"/>
+        </w:rPr>
+        <w:br w:type="textWrapping"/>
+      </w:r>
+      <w:r>
+        <w:rPr>
+          <w:rFonts w:hint="default" w:ascii="Times New Roman" w:hAnsi="Times New Roman" w:cs="Times New Roman"/>
+          <w:b/>
+          <w:bCs/>
+          <w:sz w:val="32"/>
+          <w:szCs w:val="32"/>
+          <w:lang w:val="ru-RU"/>
+        </w:rPr>
+        <w:br w:type="textWrapping"/>
+      </w:r>
+      <w:r>
+        <w:rPr>
+          <w:rFonts w:hint="default" w:ascii="Times New Roman" w:hAnsi="Times New Roman" w:cs="Times New Roman"/>
+          <w:b/>
+          <w:bCs/>
+          <w:sz w:val="32"/>
+          <w:szCs w:val="32"/>
+          <w:lang w:val="ru-RU"/>
+        </w:rPr>
+        <w:br w:type="textWrapping"/>
+      </w:r>
+      <w:r>
+        <w:rPr>
+          <w:rFonts w:hint="default" w:ascii="Times New Roman" w:hAnsi="Times New Roman" w:cs="Times New Roman"/>
+          <w:b/>
+          <w:bCs/>
+          <w:sz w:val="32"/>
+          <w:szCs w:val="32"/>
+          <w:lang w:val="ru-RU"/>
+        </w:rPr>
+        <w:br w:type="textWrapping"/>
+      </w:r>
+      <w:r>
+        <w:rPr>
+          <w:rFonts w:hint="default" w:ascii="Times New Roman" w:hAnsi="Times New Roman" w:cs="Times New Roman"/>
+          <w:b/>
+          <w:bCs/>
+          <w:sz w:val="32"/>
+          <w:szCs w:val="32"/>
+          <w:lang w:val="ru-RU"/>
+        </w:rPr>
+        <w:br w:type="textWrapping"/>
+      </w:r>
+      <w:r>
+        <w:rPr>
+          <w:rFonts w:hint="default" w:ascii="Times New Roman" w:hAnsi="Times New Roman" w:cs="Times New Roman"/>
+          <w:b/>
+          <w:bCs/>
+          <w:sz w:val="32"/>
+          <w:szCs w:val="32"/>
+          <w:lang w:val="ru-RU"/>
+        </w:rPr>
+        <w:br w:type="textWrapping"/>
+      </w:r>
+      <w:r>
+        <w:rPr>
+          <w:rFonts w:hint="default" w:ascii="Times New Roman" w:hAnsi="Times New Roman" w:cs="Times New Roman"/>
+          <w:b/>
+          <w:bCs/>
+          <w:sz w:val="32"/>
+          <w:szCs w:val="32"/>
+          <w:lang w:val="ru-RU"/>
+        </w:rPr>
+        <w:br w:type="textWrapping"/>
+      </w:r>
+      <w:r>
+        <w:rPr>
+          <w:rFonts w:hint="default" w:ascii="Times New Roman" w:hAnsi="Times New Roman" w:cs="Times New Roman"/>
+          <w:b/>
+          <w:bCs/>
+          <w:sz w:val="32"/>
+          <w:szCs w:val="32"/>
+          <w:lang w:val="ru-RU"/>
+        </w:rPr>
+        <w:br w:type="textWrapping"/>
+      </w:r>
+      <w:r>
+        <w:rPr>
+          <w:rFonts w:hint="default" w:ascii="Times New Roman" w:hAnsi="Times New Roman" w:cs="Times New Roman"/>
+          <w:b/>
+          <w:bCs/>
+          <w:sz w:val="32"/>
+          <w:szCs w:val="32"/>
+          <w:lang w:val="ru-RU"/>
+        </w:rPr>
+        <w:br w:type="textWrapping"/>
+      </w:r>
+      <w:r>
+        <w:rPr>
+          <w:rFonts w:hint="default" w:ascii="Times New Roman" w:hAnsi="Times New Roman" w:cs="Times New Roman"/>
+          <w:b/>
+          <w:bCs/>
+          <w:sz w:val="32"/>
+          <w:szCs w:val="32"/>
+          <w:lang w:val="ru-RU"/>
+        </w:rPr>
+        <w:t xml:space="preserve">Интегрированная система входа на портал ГосУслуг для распознования лиц </w:t>
+      </w:r>
+      <w:r>
+        <w:rPr>
+          <w:rFonts w:hint="default" w:ascii="Times New Roman" w:hAnsi="Times New Roman" w:cs="Times New Roman"/>
+          <w:b/>
+          <w:bCs/>
+          <w:sz w:val="32"/>
+          <w:szCs w:val="32"/>
+          <w:lang w:val="en"/>
+        </w:rPr>
+        <w:t>Vega</w:t>
+      </w:r>
+    </w:p>
+    <w:p>
+      <w:pPr>
+        <w:keepNext w:val="0"/>
+        <w:keepLines w:val="0"/>
+        <w:pageBreakBefore w:val="0"/>
+        <w:widowControl/>
+        <w:tabs>
+          <w:tab w:val="left" w:pos="1200"/>
+          <w:tab w:val="left" w:pos="5800"/>
+        </w:tabs>
+        <w:kinsoku/>
+        <w:wordWrap/>
+        <w:overflowPunct/>
+        <w:topLinePunct w:val="0"/>
+        <w:autoSpaceDE/>
+        <w:autoSpaceDN/>
+        <w:bidi w:val="0"/>
+        <w:adjustRightInd/>
+        <w:snapToGrid/>
+        <w:spacing w:line="240" w:lineRule="auto"/>
+        <w:ind w:left="5200" w:leftChars="2600" w:firstLine="0" w:firstLineChars="0"/>
+        <w:jc w:val="both"/>
+        <w:textAlignment w:val="auto"/>
+        <w:rPr>
+          <w:rFonts w:hint="default" w:ascii="Times New Roman" w:hAnsi="Times New Roman" w:cs="Times New Roman"/>
+          <w:b w:val="0"/>
+          <w:bCs w:val="0"/>
+          <w:sz w:val="28"/>
+          <w:szCs w:val="28"/>
+          <w:lang w:val="en"/>
+        </w:rPr>
+      </w:pPr>
+      <w:r>
+        <w:rPr>
+          <w:rFonts w:hint="default" w:ascii="Times New Roman" w:hAnsi="Times New Roman" w:cs="Times New Roman"/>
+          <w:b/>
+          <w:bCs/>
+          <w:sz w:val="32"/>
+          <w:szCs w:val="32"/>
+          <w:lang w:val="ru-RU"/>
+        </w:rPr>
+        <w:br w:type="textWrapping"/>
+      </w:r>
+      <w:r>
+        <w:rPr>
+          <w:rFonts w:hint="default" w:ascii="Times New Roman" w:hAnsi="Times New Roman" w:cs="Times New Roman"/>
+          <w:b/>
+          <w:bCs/>
+          <w:sz w:val="32"/>
+          <w:szCs w:val="32"/>
+          <w:lang w:val="ru-RU"/>
+        </w:rPr>
+        <w:br w:type="textWrapping"/>
+      </w:r>
+      <w:r>
+        <w:rPr>
+          <w:rFonts w:hint="default" w:ascii="Times New Roman" w:hAnsi="Times New Roman" w:cs="Times New Roman"/>
+          <w:b/>
+          <w:bCs/>
+          <w:sz w:val="32"/>
+          <w:szCs w:val="32"/>
+          <w:lang w:val="ru-RU"/>
+        </w:rPr>
+        <w:br w:type="textWrapping"/>
+      </w:r>
+      <w:r>
+        <w:rPr>
+          <w:rFonts w:hint="default" w:ascii="Times New Roman" w:hAnsi="Times New Roman" w:cs="Times New Roman"/>
+          <w:b/>
+          <w:bCs/>
+          <w:sz w:val="32"/>
+          <w:szCs w:val="32"/>
+          <w:lang w:val="ru-RU"/>
+        </w:rPr>
+        <w:br w:type="textWrapping"/>
+      </w:r>
+      <w:r>
+        <w:rPr>
+          <w:rFonts w:hint="default" w:ascii="Times New Roman" w:hAnsi="Times New Roman" w:cs="Times New Roman"/>
+          <w:b/>
+          <w:bCs/>
+          <w:sz w:val="32"/>
+          <w:szCs w:val="32"/>
+          <w:lang w:val="ru-RU"/>
+        </w:rPr>
+        <w:br w:type="textWrapping"/>
+      </w:r>
+      <w:r>
+        <w:rPr>
+          <w:rFonts w:hint="default" w:ascii="Times New Roman" w:hAnsi="Times New Roman" w:cs="Times New Roman"/>
+          <w:b/>
+          <w:bCs/>
+          <w:sz w:val="32"/>
+          <w:szCs w:val="32"/>
+          <w:lang w:val="ru-RU"/>
+        </w:rPr>
+        <w:br w:type="textWrapping"/>
+      </w:r>
       <w:bookmarkStart w:id="0" w:name="_GoBack"/>
       <w:bookmarkEnd w:id="0"/>
+      <w:r>
+        <w:rPr>
+          <w:rFonts w:hint="default" w:ascii="Times New Roman" w:hAnsi="Times New Roman" w:cs="Times New Roman"/>
+          <w:b/>
+          <w:bCs/>
+          <w:sz w:val="32"/>
+          <w:szCs w:val="32"/>
+          <w:lang w:val="ru-RU"/>
+        </w:rPr>
+        <w:br w:type="textWrapping"/>
+      </w:r>
+      <w:r>
+        <w:rPr>
+          <w:rFonts w:hint="default" w:ascii="Times New Roman" w:hAnsi="Times New Roman" w:cs="Times New Roman"/>
+          <w:b/>
+          <w:bCs/>
+          <w:sz w:val="32"/>
+          <w:szCs w:val="32"/>
+          <w:lang w:val="ru-RU"/>
+        </w:rPr>
+        <w:br w:type="textWrapping"/>
+      </w:r>
+      <w:r>
+        <w:rPr>
+          <w:rFonts w:hint="default" w:ascii="Times New Roman" w:hAnsi="Times New Roman" w:cs="Times New Roman"/>
+          <w:b/>
+          <w:bCs/>
+          <w:sz w:val="32"/>
+          <w:szCs w:val="32"/>
+          <w:lang w:val="ru-RU"/>
+        </w:rPr>
+        <w:br w:type="textWrapping"/>
+      </w:r>
+      <w:r>
+        <w:rPr>
+          <w:rFonts w:hint="default" w:ascii="Times New Roman" w:hAnsi="Times New Roman" w:cs="Times New Roman"/>
+          <w:b/>
+          <w:bCs/>
+          <w:sz w:val="32"/>
+          <w:szCs w:val="32"/>
+          <w:lang w:val="ru-RU"/>
+        </w:rPr>
+        <w:br w:type="textWrapping"/>
+      </w:r>
+      <w:r>
+        <w:rPr>
+          <w:rFonts w:hint="default" w:ascii="Times New Roman" w:hAnsi="Times New Roman" w:cs="Times New Roman"/>
+          <w:b/>
+          <w:bCs/>
+          <w:sz w:val="32"/>
+          <w:szCs w:val="32"/>
+          <w:lang w:val="ru-RU"/>
+        </w:rPr>
+        <w:br w:type="textWrapping"/>
+      </w:r>
+      <w:r>
+        <w:rPr>
+          <w:rFonts w:hint="default" w:ascii="Times New Roman" w:hAnsi="Times New Roman" w:cs="Times New Roman"/>
+          <w:b/>
+          <w:bCs/>
+          <w:sz w:val="32"/>
+          <w:szCs w:val="32"/>
+          <w:lang w:val="ru-RU"/>
+        </w:rPr>
+        <w:br w:type="textWrapping"/>
+      </w:r>
+      <w:r>
+        <w:rPr>
+          <w:rFonts w:hint="default" w:ascii="Times New Roman" w:hAnsi="Times New Roman" w:cs="Times New Roman"/>
+          <w:b w:val="0"/>
+          <w:bCs w:val="0"/>
+          <w:sz w:val="28"/>
+          <w:szCs w:val="28"/>
+          <w:lang w:val="ru-RU"/>
+        </w:rPr>
+        <w:t>Участники проекта</w:t>
+      </w:r>
+      <w:r>
+        <w:rPr>
+          <w:rFonts w:hint="default" w:ascii="Times New Roman" w:hAnsi="Times New Roman" w:cs="Times New Roman"/>
+          <w:b w:val="0"/>
+          <w:bCs w:val="0"/>
+          <w:sz w:val="28"/>
+          <w:szCs w:val="28"/>
+          <w:lang w:val="en"/>
+        </w:rPr>
+        <w:t xml:space="preserve"> :</w:t>
+      </w:r>
+    </w:p>
+    <w:p>
+      <w:pPr>
+        <w:keepNext w:val="0"/>
+        <w:keepLines w:val="0"/>
+        <w:pageBreakBefore w:val="0"/>
+        <w:widowControl/>
+        <w:tabs>
+          <w:tab w:val="left" w:pos="1200"/>
+          <w:tab w:val="left" w:pos="5800"/>
+        </w:tabs>
+        <w:kinsoku/>
+        <w:wordWrap/>
+        <w:overflowPunct/>
+        <w:topLinePunct w:val="0"/>
+        <w:autoSpaceDE/>
+        <w:autoSpaceDN/>
+        <w:bidi w:val="0"/>
+        <w:adjustRightInd/>
+        <w:snapToGrid/>
+        <w:spacing w:line="240" w:lineRule="auto"/>
+        <w:ind w:left="5200" w:leftChars="2600" w:firstLine="0" w:firstLineChars="0"/>
+        <w:jc w:val="both"/>
+        <w:textAlignment w:val="auto"/>
+        <w:rPr>
+          <w:rFonts w:hint="default" w:ascii="Times New Roman" w:hAnsi="Times New Roman" w:cs="Times New Roman"/>
+          <w:b w:val="0"/>
+          <w:bCs w:val="0"/>
+          <w:sz w:val="28"/>
+          <w:szCs w:val="28"/>
+          <w:lang w:val="ru-RU"/>
+        </w:rPr>
+      </w:pPr>
+      <w:r>
+        <w:rPr>
+          <w:rFonts w:hint="default" w:ascii="Times New Roman" w:hAnsi="Times New Roman" w:cs="Times New Roman"/>
+          <w:b w:val="0"/>
+          <w:bCs w:val="0"/>
+          <w:sz w:val="28"/>
+          <w:szCs w:val="28"/>
+          <w:lang w:val="ru-RU"/>
+        </w:rPr>
+        <w:t xml:space="preserve">Учащийся 10 класса ГБОУ Школы №1564 Мехтиев Владимир Денисович, учащийся 10 класса </w:t>
+      </w:r>
+      <w:r>
+        <w:rPr>
+          <w:rFonts w:hint="default" w:ascii="Times New Roman" w:hAnsi="Times New Roman" w:cs="Times New Roman"/>
+          <w:b w:val="0"/>
+          <w:bCs w:val="0"/>
+          <w:sz w:val="28"/>
+          <w:szCs w:val="28"/>
+          <w:lang w:val="ru-RU"/>
+        </w:rPr>
+        <w:t>ГБОУ Школы №1564</w:t>
+      </w:r>
+      <w:r>
+        <w:rPr>
+          <w:rFonts w:hint="default" w:ascii="Times New Roman" w:hAnsi="Times New Roman" w:cs="Times New Roman"/>
+          <w:b w:val="0"/>
+          <w:bCs w:val="0"/>
+          <w:sz w:val="28"/>
+          <w:szCs w:val="28"/>
+          <w:lang w:val="ru-RU"/>
+        </w:rPr>
+        <w:t xml:space="preserve"> Михедов Константин Константинович и учащийся 10 </w:t>
+      </w:r>
+      <w:r>
+        <w:rPr>
+          <w:rFonts w:hint="default" w:ascii="Times New Roman" w:hAnsi="Times New Roman" w:cs="Times New Roman"/>
+          <w:b w:val="0"/>
+          <w:bCs w:val="0"/>
+          <w:sz w:val="28"/>
+          <w:szCs w:val="28"/>
+          <w:lang w:val="ru-RU"/>
+        </w:rPr>
+        <w:t>ГБОУ Школы №1564</w:t>
+      </w:r>
+      <w:r>
+        <w:rPr>
+          <w:rFonts w:hint="default" w:ascii="Times New Roman" w:hAnsi="Times New Roman" w:cs="Times New Roman"/>
+          <w:b w:val="0"/>
+          <w:bCs w:val="0"/>
+          <w:sz w:val="28"/>
+          <w:szCs w:val="28"/>
+          <w:lang w:val="ru-RU"/>
+        </w:rPr>
+        <w:t xml:space="preserve"> класса Виноградов Александр Иванович</w:t>
+      </w:r>
+    </w:p>
+    <w:p>
+      <w:pPr>
+        <w:keepNext w:val="0"/>
+        <w:keepLines w:val="0"/>
+        <w:pageBreakBefore w:val="0"/>
+        <w:widowControl/>
+        <w:tabs>
+          <w:tab w:val="left" w:pos="1200"/>
+          <w:tab w:val="left" w:pos="5800"/>
+        </w:tabs>
+        <w:kinsoku/>
+        <w:wordWrap/>
+        <w:overflowPunct/>
+        <w:topLinePunct w:val="0"/>
+        <w:autoSpaceDE/>
+        <w:autoSpaceDN/>
+        <w:bidi w:val="0"/>
+        <w:adjustRightInd/>
+        <w:snapToGrid/>
+        <w:spacing w:line="240" w:lineRule="auto"/>
+        <w:ind w:left="5200" w:leftChars="2600" w:firstLine="0" w:firstLineChars="0"/>
+        <w:jc w:val="both"/>
+        <w:textAlignment w:val="auto"/>
+        <w:rPr>
+          <w:rFonts w:hint="default" w:ascii="Times New Roman" w:hAnsi="Times New Roman" w:cs="Times New Roman"/>
+          <w:b w:val="0"/>
+          <w:bCs w:val="0"/>
+          <w:sz w:val="28"/>
+          <w:szCs w:val="28"/>
+          <w:lang w:val="en"/>
+        </w:rPr>
+      </w:pPr>
+      <w:r>
+        <w:rPr>
+          <w:rFonts w:hint="default" w:ascii="Times New Roman" w:hAnsi="Times New Roman" w:cs="Times New Roman"/>
+          <w:b w:val="0"/>
+          <w:bCs w:val="0"/>
+          <w:sz w:val="28"/>
+          <w:szCs w:val="28"/>
+          <w:lang w:val="ru-RU"/>
+        </w:rPr>
+        <w:t xml:space="preserve">Руководитель проекта </w:t>
+      </w:r>
+      <w:r>
+        <w:rPr>
+          <w:rFonts w:hint="default" w:ascii="Times New Roman" w:hAnsi="Times New Roman" w:cs="Times New Roman"/>
+          <w:b w:val="0"/>
+          <w:bCs w:val="0"/>
+          <w:sz w:val="28"/>
+          <w:szCs w:val="28"/>
+          <w:lang w:val="en"/>
+        </w:rPr>
+        <w:t>:</w:t>
+      </w:r>
+    </w:p>
+    <w:p>
+      <w:pPr>
+        <w:keepNext w:val="0"/>
+        <w:keepLines w:val="0"/>
+        <w:pageBreakBefore w:val="0"/>
+        <w:widowControl/>
+        <w:tabs>
+          <w:tab w:val="left" w:pos="1200"/>
+          <w:tab w:val="left" w:pos="5800"/>
+        </w:tabs>
+        <w:kinsoku/>
+        <w:wordWrap/>
+        <w:overflowPunct/>
+        <w:topLinePunct w:val="0"/>
+        <w:autoSpaceDE/>
+        <w:autoSpaceDN/>
+        <w:bidi w:val="0"/>
+        <w:adjustRightInd/>
+        <w:snapToGrid/>
+        <w:spacing w:line="240" w:lineRule="auto"/>
+        <w:ind w:left="0" w:leftChars="0" w:firstLine="0" w:firstLineChars="0"/>
+        <w:jc w:val="center"/>
+        <w:textAlignment w:val="auto"/>
+        <w:rPr>
+          <w:rFonts w:hint="default" w:ascii="Times New Roman" w:hAnsi="Times New Roman" w:cs="Times New Roman"/>
+          <w:b w:val="0"/>
+          <w:bCs w:val="0"/>
+          <w:sz w:val="28"/>
+          <w:szCs w:val="28"/>
+          <w:lang w:val="ru-RU"/>
+        </w:rPr>
+      </w:pPr>
+      <w:r>
+        <w:rPr>
+          <w:rFonts w:hint="default" w:ascii="Times New Roman" w:hAnsi="Times New Roman" w:cs="Times New Roman"/>
+          <w:b/>
+          <w:bCs/>
+          <w:sz w:val="28"/>
+          <w:szCs w:val="28"/>
+          <w:lang w:val="ru-RU"/>
+        </w:rPr>
+        <w:br w:type="textWrapping"/>
+      </w:r>
+      <w:r>
+        <w:rPr>
+          <w:rFonts w:hint="default" w:ascii="Times New Roman" w:hAnsi="Times New Roman" w:cs="Times New Roman"/>
+          <w:b/>
+          <w:bCs/>
+          <w:sz w:val="28"/>
+          <w:szCs w:val="28"/>
+          <w:lang w:val="ru-RU"/>
+        </w:rPr>
+        <w:br w:type="textWrapping"/>
+      </w:r>
+      <w:r>
+        <w:rPr>
+          <w:rFonts w:hint="default" w:ascii="Times New Roman" w:hAnsi="Times New Roman" w:cs="Times New Roman"/>
+          <w:b/>
+          <w:bCs/>
+          <w:sz w:val="28"/>
+          <w:szCs w:val="28"/>
+          <w:lang w:val="ru-RU"/>
+        </w:rPr>
+        <w:t>Москва, 2021</w:t>
+      </w:r>
     </w:p>
     <w:sectPr>
       <w:pgSz w:w="11906" w:h="16838"/>
-      <w:pgMar w:top="1440" w:right="1800" w:bottom="1440" w:left="1800" w:header="720" w:footer="720" w:gutter="0"/>
-      <w:cols w:space="720" w:num="1"/>
+      <w:pgMar w:top="1134" w:right="1134" w:bottom="1134" w:left="1134" w:header="720" w:footer="720" w:gutter="0"/>
+      <w:cols w:space="0" w:num="1"/>
+      <w:rtlGutter w:val="0"/>
       <w:docGrid w:linePitch="360" w:charSpace="0"/>
     </w:sectPr>
   </w:body>
@@ -21,7 +620,7 @@
   <w:docDefaults>
     <w:rPrDefault>
       <w:rPr>
-        <w:rFonts w:asciiTheme="minorHAnsi" w:hAnsiTheme="minorHAnsi" w:eastAsiaTheme="minorEastAsia" w:cstheme="minorBidi"/>
+        <w:rFonts w:ascii="Times New Roman" w:hAnsi="Times New Roman" w:eastAsia="SimSun" w:cs="Times New Roman"/>
       </w:rPr>
     </w:rPrDefault>
   </w:docDefaults>
@@ -91,7 +690,7 @@
     <w:lsdException w:qFormat="1" w:unhideWhenUsed="0" w:uiPriority="0" w:semiHidden="0" w:name="Title"/>
     <w:lsdException w:unhideWhenUsed="0" w:uiPriority="0" w:semiHidden="0" w:name="Closing"/>
     <w:lsdException w:unhideWhenUsed="0" w:uiPriority="0" w:semiHidden="0" w:name="Signature"/>
-    <w:lsdException w:unhideWhenUsed="0" w:uiPriority="0" w:name="Default Paragraph Font"/>
+    <w:lsdException w:qFormat="1" w:unhideWhenUsed="0" w:uiPriority="0" w:name="Default Paragraph Font"/>
     <w:lsdException w:unhideWhenUsed="0" w:uiPriority="0" w:semiHidden="0" w:name="Body Text"/>
     <w:lsdException w:unhideWhenUsed="0" w:uiPriority="0" w:semiHidden="0" w:name="Body Text Indent"/>
     <w:lsdException w:unhideWhenUsed="0" w:uiPriority="0" w:semiHidden="0" w:name="List Continue"/>
@@ -129,7 +728,7 @@
     <w:lsdException w:unhideWhenUsed="0" w:uiPriority="0" w:semiHidden="0" w:name="HTML Sample"/>
     <w:lsdException w:unhideWhenUsed="0" w:uiPriority="0" w:semiHidden="0" w:name="HTML Typewriter"/>
     <w:lsdException w:unhideWhenUsed="0" w:uiPriority="0" w:semiHidden="0" w:name="HTML Variable"/>
-    <w:lsdException w:unhideWhenUsed="0" w:uiPriority="0" w:name="Normal Table"/>
+    <w:lsdException w:qFormat="1" w:unhideWhenUsed="0" w:uiPriority="0" w:name="Normal Table"/>
     <w:lsdException w:unhideWhenUsed="0" w:uiPriority="0" w:semiHidden="0" w:name="annotation subject"/>
     <w:lsdException w:unhideWhenUsed="0" w:uiPriority="0" w:semiHidden="0" w:name="Table Simple 1"/>
     <w:lsdException w:unhideWhenUsed="0" w:uiPriority="0" w:semiHidden="0" w:name="Table Simple 2"/>
@@ -287,11 +886,13 @@
   <w:style w:type="character" w:default="1" w:styleId="2">
     <w:name w:val="Default Paragraph Font"/>
     <w:semiHidden/>
+    <w:qFormat/>
     <w:uiPriority w:val="0"/>
   </w:style>
   <w:style w:type="table" w:default="1" w:styleId="3">
     <w:name w:val="Normal Table"/>
     <w:semiHidden/>
+    <w:qFormat/>
     <w:uiPriority w:val="0"/>
     <w:tblPr>
       <w:tblCellMar>

</xml_diff>